<commit_message>
Memoria modificada, interfaz grafica retocada
La interfaz gráfica ahora se puede cambiar de tamaño y mantiene las
proporciones correctas. La memoria explica todos los elementos, faltan
las capturas de pantalla. También faltan 8 casos de prueba de los
cuales, 4 han de ser correctos y 4 erróneos
</commit_message>
<xml_diff>
--- a/Memoria.docx
+++ b/Memoria.docx
@@ -1141,7 +1141,7 @@
           <w:r>
             <w:fldChar w:fldCharType="separate"/>
           </w:r>
-          <w:hyperlink w:anchor="_Toc446068892" w:history="1">
+          <w:hyperlink w:anchor="_Toc446617678" w:history="1">
             <w:r>
               <w:rPr>
                 <w:rStyle w:val="Hipervnculo"/>
@@ -1170,7 +1170,7 @@
                 <w:noProof/>
                 <w:webHidden/>
               </w:rPr>
-              <w:instrText xml:space="preserve"> PAGEREF _Toc446068892 \h </w:instrText>
+              <w:instrText xml:space="preserve"> PAGEREF _Toc446617678 \h </w:instrText>
             </w:r>
             <w:r>
               <w:rPr>
@@ -1212,7 +1212,7 @@
               <w:lang w:val="es-ES" w:eastAsia="es-ES"/>
             </w:rPr>
           </w:pPr>
-          <w:hyperlink w:anchor="_Toc446068893" w:history="1">
+          <w:hyperlink w:anchor="_Toc446617679" w:history="1">
             <w:r>
               <w:rPr>
                 <w:rStyle w:val="Hipervnculo"/>
@@ -1241,7 +1241,7 @@
                 <w:noProof/>
                 <w:webHidden/>
               </w:rPr>
-              <w:instrText xml:space="preserve"> PAGEREF _Toc446068893 \h </w:instrText>
+              <w:instrText xml:space="preserve"> PAGEREF _Toc446617679 \h </w:instrText>
             </w:r>
             <w:r>
               <w:rPr>
@@ -1283,7 +1283,7 @@
               <w:lang w:val="es-ES" w:eastAsia="es-ES"/>
             </w:rPr>
           </w:pPr>
-          <w:hyperlink w:anchor="_Toc446068894" w:history="1">
+          <w:hyperlink w:anchor="_Toc446617680" w:history="1">
             <w:r>
               <w:rPr>
                 <w:rStyle w:val="Hipervnculo"/>
@@ -1311,7 +1311,7 @@
                 <w:noProof/>
                 <w:webHidden/>
               </w:rPr>
-              <w:instrText xml:space="preserve"> PAGEREF _Toc446068894 \h </w:instrText>
+              <w:instrText xml:space="preserve"> PAGEREF _Toc446617680 \h </w:instrText>
             </w:r>
             <w:r>
               <w:rPr>
@@ -1353,7 +1353,7 @@
               <w:lang w:val="es-ES" w:eastAsia="es-ES"/>
             </w:rPr>
           </w:pPr>
-          <w:hyperlink w:anchor="_Toc446068895" w:history="1">
+          <w:hyperlink w:anchor="_Toc446617681" w:history="1">
             <w:r>
               <w:rPr>
                 <w:rStyle w:val="Hipervnculo"/>
@@ -1381,7 +1381,7 @@
                 <w:noProof/>
                 <w:webHidden/>
               </w:rPr>
-              <w:instrText xml:space="preserve"> PAGEREF _Toc446068895 \h </w:instrText>
+              <w:instrText xml:space="preserve"> PAGEREF _Toc446617681 \h </w:instrText>
             </w:r>
             <w:r>
               <w:rPr>
@@ -1402,216 +1402,6 @@
                 <w:webHidden/>
               </w:rPr>
               <w:t>2</w:t>
-            </w:r>
-            <w:r>
-              <w:rPr>
-                <w:noProof/>
-                <w:webHidden/>
-              </w:rPr>
-              <w:fldChar w:fldCharType="end"/>
-            </w:r>
-          </w:hyperlink>
-        </w:p>
-        <w:p>
-          <w:pPr>
-            <w:pStyle w:val="TDC3"/>
-            <w:tabs>
-              <w:tab w:val="right" w:leader="dot" w:pos="9350"/>
-            </w:tabs>
-            <w:rPr>
-              <w:noProof/>
-              <w:lang w:val="es-ES" w:eastAsia="es-ES"/>
-            </w:rPr>
-          </w:pPr>
-          <w:hyperlink w:anchor="_Toc446068896" w:history="1">
-            <w:r>
-              <w:rPr>
-                <w:rStyle w:val="Hipervnculo"/>
-                <w:noProof/>
-                <w:lang w:val="es-ES"/>
-              </w:rPr>
-              <w:t>TextAreaOutputStream.java</w:t>
-            </w:r>
-            <w:r>
-              <w:rPr>
-                <w:noProof/>
-                <w:webHidden/>
-              </w:rPr>
-              <w:tab/>
-            </w:r>
-            <w:r>
-              <w:rPr>
-                <w:noProof/>
-                <w:webHidden/>
-              </w:rPr>
-              <w:fldChar w:fldCharType="begin"/>
-            </w:r>
-            <w:r>
-              <w:rPr>
-                <w:noProof/>
-                <w:webHidden/>
-              </w:rPr>
-              <w:instrText xml:space="preserve"> PAGEREF _Toc446068896 \h </w:instrText>
-            </w:r>
-            <w:r>
-              <w:rPr>
-                <w:noProof/>
-                <w:webHidden/>
-              </w:rPr>
-            </w:r>
-            <w:r>
-              <w:rPr>
-                <w:noProof/>
-                <w:webHidden/>
-              </w:rPr>
-              <w:fldChar w:fldCharType="separate"/>
-            </w:r>
-            <w:r>
-              <w:rPr>
-                <w:noProof/>
-                <w:webHidden/>
-              </w:rPr>
-              <w:t>2</w:t>
-            </w:r>
-            <w:r>
-              <w:rPr>
-                <w:noProof/>
-                <w:webHidden/>
-              </w:rPr>
-              <w:fldChar w:fldCharType="end"/>
-            </w:r>
-          </w:hyperlink>
-        </w:p>
-        <w:p>
-          <w:pPr>
-            <w:pStyle w:val="TDC3"/>
-            <w:tabs>
-              <w:tab w:val="right" w:leader="dot" w:pos="9350"/>
-            </w:tabs>
-            <w:rPr>
-              <w:noProof/>
-              <w:lang w:val="es-ES" w:eastAsia="es-ES"/>
-            </w:rPr>
-          </w:pPr>
-          <w:hyperlink w:anchor="_Toc446068897" w:history="1">
-            <w:r>
-              <w:rPr>
-                <w:rStyle w:val="Hipervnculo"/>
-                <w:noProof/>
-                <w:lang w:val="es-ES"/>
-              </w:rPr>
-              <w:t>Función tail</w:t>
-            </w:r>
-            <w:r>
-              <w:rPr>
-                <w:noProof/>
-                <w:webHidden/>
-              </w:rPr>
-              <w:tab/>
-            </w:r>
-            <w:r>
-              <w:rPr>
-                <w:noProof/>
-                <w:webHidden/>
-              </w:rPr>
-              <w:fldChar w:fldCharType="begin"/>
-            </w:r>
-            <w:r>
-              <w:rPr>
-                <w:noProof/>
-                <w:webHidden/>
-              </w:rPr>
-              <w:instrText xml:space="preserve"> PAGEREF _Toc446068897 \h </w:instrText>
-            </w:r>
-            <w:r>
-              <w:rPr>
-                <w:noProof/>
-                <w:webHidden/>
-              </w:rPr>
-            </w:r>
-            <w:r>
-              <w:rPr>
-                <w:noProof/>
-                <w:webHidden/>
-              </w:rPr>
-              <w:fldChar w:fldCharType="separate"/>
-            </w:r>
-            <w:r>
-              <w:rPr>
-                <w:noProof/>
-                <w:webHidden/>
-              </w:rPr>
-              <w:t>3</w:t>
-            </w:r>
-            <w:r>
-              <w:rPr>
-                <w:noProof/>
-                <w:webHidden/>
-              </w:rPr>
-              <w:fldChar w:fldCharType="end"/>
-            </w:r>
-          </w:hyperlink>
-        </w:p>
-        <w:p>
-          <w:pPr>
-            <w:pStyle w:val="TDC3"/>
-            <w:tabs>
-              <w:tab w:val="right" w:leader="dot" w:pos="9350"/>
-            </w:tabs>
-            <w:rPr>
-              <w:noProof/>
-              <w:lang w:val="es-ES" w:eastAsia="es-ES"/>
-            </w:rPr>
-          </w:pPr>
-          <w:hyperlink w:anchor="_Toc446068898" w:history="1">
-            <w:r>
-              <w:rPr>
-                <w:rStyle w:val="Hipervnculo"/>
-                <w:noProof/>
-                <w:lang w:val="es-ES"/>
-              </w:rPr>
-              <w:t>Función longlines</w:t>
-            </w:r>
-            <w:r>
-              <w:rPr>
-                <w:noProof/>
-                <w:webHidden/>
-              </w:rPr>
-              <w:tab/>
-            </w:r>
-            <w:r>
-              <w:rPr>
-                <w:noProof/>
-                <w:webHidden/>
-              </w:rPr>
-              <w:fldChar w:fldCharType="begin"/>
-            </w:r>
-            <w:r>
-              <w:rPr>
-                <w:noProof/>
-                <w:webHidden/>
-              </w:rPr>
-              <w:instrText xml:space="preserve"> PAGEREF _Toc446068898 \h </w:instrText>
-            </w:r>
-            <w:r>
-              <w:rPr>
-                <w:noProof/>
-                <w:webHidden/>
-              </w:rPr>
-            </w:r>
-            <w:r>
-              <w:rPr>
-                <w:noProof/>
-                <w:webHidden/>
-              </w:rPr>
-              <w:fldChar w:fldCharType="separate"/>
-            </w:r>
-            <w:r>
-              <w:rPr>
-                <w:noProof/>
-                <w:webHidden/>
-              </w:rPr>
-              <w:t>3</w:t>
             </w:r>
             <w:r>
               <w:rPr>
@@ -1633,7 +1423,7 @@
               <w:lang w:val="es-ES" w:eastAsia="es-ES"/>
             </w:rPr>
           </w:pPr>
-          <w:hyperlink w:anchor="_Toc446068899" w:history="1">
+          <w:hyperlink w:anchor="_Toc446617682" w:history="1">
             <w:r>
               <w:rPr>
                 <w:rStyle w:val="Hipervnculo"/>
@@ -1661,7 +1451,7 @@
                 <w:noProof/>
                 <w:webHidden/>
               </w:rPr>
-              <w:instrText xml:space="preserve"> PAGEREF _Toc446068899 \h </w:instrText>
+              <w:instrText xml:space="preserve"> PAGEREF _Toc446617682 \h </w:instrText>
             </w:r>
             <w:r>
               <w:rPr>
@@ -1703,7 +1493,7 @@
               <w:lang w:val="es-ES" w:eastAsia="es-ES"/>
             </w:rPr>
           </w:pPr>
-          <w:hyperlink w:anchor="_Toc446068900" w:history="1">
+          <w:hyperlink w:anchor="_Toc446617683" w:history="1">
             <w:r>
               <w:rPr>
                 <w:rStyle w:val="Hipervnculo"/>
@@ -1732,7 +1522,7 @@
                 <w:noProof/>
                 <w:webHidden/>
               </w:rPr>
-              <w:instrText xml:space="preserve"> PAGEREF _Toc446068900 \h </w:instrText>
+              <w:instrText xml:space="preserve"> PAGEREF _Toc446617683 \h </w:instrText>
             </w:r>
             <w:r>
               <w:rPr>
@@ -1752,7 +1542,7 @@
                 <w:noProof/>
                 <w:webHidden/>
               </w:rPr>
-              <w:t>5</w:t>
+              <w:t>4</w:t>
             </w:r>
             <w:r>
               <w:rPr>
@@ -1774,7 +1564,7 @@
               <w:lang w:val="es-ES" w:eastAsia="es-ES"/>
             </w:rPr>
           </w:pPr>
-          <w:hyperlink w:anchor="_Toc446068901" w:history="1">
+          <w:hyperlink w:anchor="_Toc446617684" w:history="1">
             <w:r>
               <w:rPr>
                 <w:rStyle w:val="Hipervnculo"/>
@@ -1802,7 +1592,7 @@
                 <w:noProof/>
                 <w:webHidden/>
               </w:rPr>
-              <w:instrText xml:space="preserve"> PAGEREF _Toc446068901 \h </w:instrText>
+              <w:instrText xml:space="preserve"> PAGEREF _Toc446617684 \h </w:instrText>
             </w:r>
             <w:r>
               <w:rPr>
@@ -1822,7 +1612,7 @@
                 <w:noProof/>
                 <w:webHidden/>
               </w:rPr>
-              <w:t>5</w:t>
+              <w:t>4</w:t>
             </w:r>
             <w:r>
               <w:rPr>
@@ -1844,7 +1634,7 @@
               <w:lang w:val="es-ES" w:eastAsia="es-ES"/>
             </w:rPr>
           </w:pPr>
-          <w:hyperlink w:anchor="_Toc446068902" w:history="1">
+          <w:hyperlink w:anchor="_Toc446617685" w:history="1">
             <w:r>
               <w:rPr>
                 <w:rStyle w:val="Hipervnculo"/>
@@ -1881,7 +1671,7 @@
                 <w:noProof/>
                 <w:webHidden/>
               </w:rPr>
-              <w:instrText xml:space="preserve"> PAGEREF _Toc446068902 \h </w:instrText>
+              <w:instrText xml:space="preserve"> PAGEREF _Toc446617685 \h </w:instrText>
             </w:r>
             <w:r>
               <w:rPr>
@@ -1901,7 +1691,7 @@
                 <w:noProof/>
                 <w:webHidden/>
               </w:rPr>
-              <w:t>5</w:t>
+              <w:t>4</w:t>
             </w:r>
             <w:r>
               <w:rPr>
@@ -1923,7 +1713,7 @@
               <w:lang w:val="es-ES" w:eastAsia="es-ES"/>
             </w:rPr>
           </w:pPr>
-          <w:hyperlink w:anchor="_Toc446068903" w:history="1">
+          <w:hyperlink w:anchor="_Toc446617686" w:history="1">
             <w:r>
               <w:rPr>
                 <w:rStyle w:val="Hipervnculo"/>
@@ -1960,7 +1750,7 @@
                 <w:noProof/>
                 <w:webHidden/>
               </w:rPr>
-              <w:instrText xml:space="preserve"> PAGEREF _Toc446068903 \h </w:instrText>
+              <w:instrText xml:space="preserve"> PAGEREF _Toc446617686 \h </w:instrText>
             </w:r>
             <w:r>
               <w:rPr>
@@ -1980,7 +1770,7 @@
                 <w:noProof/>
                 <w:webHidden/>
               </w:rPr>
-              <w:t>6</w:t>
+              <w:t>5</w:t>
             </w:r>
             <w:r>
               <w:rPr>
@@ -2002,7 +1792,7 @@
               <w:lang w:val="es-ES" w:eastAsia="es-ES"/>
             </w:rPr>
           </w:pPr>
-          <w:hyperlink w:anchor="_Toc446068904" w:history="1">
+          <w:hyperlink w:anchor="_Toc446617687" w:history="1">
             <w:r>
               <w:rPr>
                 <w:rStyle w:val="Hipervnculo"/>
@@ -2039,7 +1829,7 @@
                 <w:noProof/>
                 <w:webHidden/>
               </w:rPr>
-              <w:instrText xml:space="preserve"> PAGEREF _Toc446068904 \h </w:instrText>
+              <w:instrText xml:space="preserve"> PAGEREF _Toc446617687 \h </w:instrText>
             </w:r>
             <w:r>
               <w:rPr>
@@ -2059,7 +1849,7 @@
                 <w:noProof/>
                 <w:webHidden/>
               </w:rPr>
-              <w:t>7</w:t>
+              <w:t>6</w:t>
             </w:r>
             <w:r>
               <w:rPr>
@@ -2081,7 +1871,7 @@
               <w:lang w:val="es-ES" w:eastAsia="es-ES"/>
             </w:rPr>
           </w:pPr>
-          <w:hyperlink w:anchor="_Toc446068905" w:history="1">
+          <w:hyperlink w:anchor="_Toc446617688" w:history="1">
             <w:r>
               <w:rPr>
                 <w:rStyle w:val="Hipervnculo"/>
@@ -2135,7 +1925,7 @@
                 <w:noProof/>
                 <w:webHidden/>
               </w:rPr>
-              <w:instrText xml:space="preserve"> PAGEREF _Toc446068905 \h </w:instrText>
+              <w:instrText xml:space="preserve"> PAGEREF _Toc446617688 \h </w:instrText>
             </w:r>
             <w:r>
               <w:rPr>
@@ -2155,7 +1945,7 @@
                 <w:noProof/>
                 <w:webHidden/>
               </w:rPr>
-              <w:t>8</w:t>
+              <w:t>7</w:t>
             </w:r>
             <w:r>
               <w:rPr>
@@ -2177,7 +1967,7 @@
               <w:lang w:val="es-ES" w:eastAsia="es-ES"/>
             </w:rPr>
           </w:pPr>
-          <w:hyperlink w:anchor="_Toc446068906" w:history="1">
+          <w:hyperlink w:anchor="_Toc446617689" w:history="1">
             <w:r>
               <w:rPr>
                 <w:rStyle w:val="Hipervnculo"/>
@@ -2205,7 +1995,7 @@
                 <w:noProof/>
                 <w:webHidden/>
               </w:rPr>
-              <w:instrText xml:space="preserve"> PAGEREF _Toc446068906 \h </w:instrText>
+              <w:instrText xml:space="preserve"> PAGEREF _Toc446617689 \h </w:instrText>
             </w:r>
             <w:r>
               <w:rPr>
@@ -2225,7 +2015,7 @@
                 <w:noProof/>
                 <w:webHidden/>
               </w:rPr>
-              <w:t>9</w:t>
+              <w:t>8</w:t>
             </w:r>
             <w:r>
               <w:rPr>
@@ -2247,7 +2037,7 @@
               <w:lang w:val="es-ES" w:eastAsia="es-ES"/>
             </w:rPr>
           </w:pPr>
-          <w:hyperlink w:anchor="_Toc446068907" w:history="1">
+          <w:hyperlink w:anchor="_Toc446617690" w:history="1">
             <w:r>
               <w:rPr>
                 <w:rStyle w:val="Hipervnculo"/>
@@ -2275,7 +2065,7 @@
                 <w:noProof/>
                 <w:webHidden/>
               </w:rPr>
-              <w:instrText xml:space="preserve"> PAGEREF _Toc446068907 \h </w:instrText>
+              <w:instrText xml:space="preserve"> PAGEREF _Toc446617690 \h </w:instrText>
             </w:r>
             <w:r>
               <w:rPr>
@@ -2295,7 +2085,7 @@
                 <w:noProof/>
                 <w:webHidden/>
               </w:rPr>
-              <w:t>9</w:t>
+              <w:t>8</w:t>
             </w:r>
             <w:r>
               <w:rPr>
@@ -2348,7 +2138,7 @@
           <w:lang w:val="es-ES"/>
         </w:rPr>
       </w:pPr>
-      <w:bookmarkStart w:id="0" w:name="_Toc446068892"/>
+      <w:bookmarkStart w:id="0" w:name="_Toc446617678"/>
       <w:r>
         <w:rPr>
           <w:rFonts w:ascii="Corbel" w:hAnsi="Corbel"/>
@@ -2438,7 +2228,7 @@
           <w:lang w:val="es-ES"/>
         </w:rPr>
       </w:pPr>
-      <w:bookmarkStart w:id="1" w:name="_Toc446068893"/>
+      <w:bookmarkStart w:id="1" w:name="_Toc446617679"/>
       <w:r>
         <w:rPr>
           <w:rFonts w:ascii="Corbel" w:hAnsi="Corbel"/>
@@ -2464,7 +2254,23 @@
           <w:noProof/>
           <w:lang w:val="es-ES"/>
         </w:rPr>
-        <w:t xml:space="preserve">El código se divide en tres </w:t>
+        <w:t xml:space="preserve">El código se divide en </w:t>
+      </w:r>
+      <w:r>
+        <w:rPr>
+          <w:rFonts w:ascii="Corbel" w:hAnsi="Corbel"/>
+          <w:noProof/>
+          <w:lang w:val="es-ES"/>
+        </w:rPr>
+        <w:t>dos</w:t>
+      </w:r>
+      <w:r>
+        <w:rPr>
+          <w:rFonts w:ascii="Corbel" w:hAnsi="Corbel"/>
+          <w:noProof/>
+          <w:lang w:val="es-ES"/>
+        </w:rPr>
+        <w:t xml:space="preserve"> </w:t>
       </w:r>
       <w:r>
         <w:rPr>
@@ -2473,6 +2279,14 @@
           <w:lang w:val="es-ES"/>
         </w:rPr>
         <w:t>partes</w:t>
+      </w:r>
+      <w:r>
+        <w:rPr>
+          <w:rFonts w:ascii="Corbel" w:hAnsi="Corbel"/>
+          <w:noProof/>
+          <w:lang w:val="es-ES"/>
+        </w:rPr>
+        <w:t xml:space="preserve"> principales</w:t>
       </w:r>
       <w:r>
         <w:rPr>
@@ -2501,7 +2315,7 @@
           <w:lang w:val="es-ES"/>
         </w:rPr>
       </w:pPr>
-      <w:bookmarkStart w:id="2" w:name="_Toc446068894"/>
+      <w:bookmarkStart w:id="2" w:name="_Toc446617680"/>
       <w:r>
         <w:rPr>
           <w:caps w:val="0"/>
@@ -2639,7 +2453,7 @@
           <w:lang w:val="es-ES"/>
         </w:rPr>
       </w:pPr>
-      <w:bookmarkStart w:id="3" w:name="_Toc446068895"/>
+      <w:bookmarkStart w:id="3" w:name="_Toc446617681"/>
       <w:r>
         <w:rPr>
           <w:caps w:val="0"/>
@@ -2714,40 +2528,7 @@
           <w:noProof/>
           <w:lang w:val="es-ES"/>
         </w:rPr>
-        <w:t xml:space="preserve">Este analizador se encarga de comprobar que la estructura y el orden del programa son correctas; es decir, que no existan elementos donde no deban estar. Corrobora que la zona de declaración de variables sea correcta y esté situada al inicio del programa, seguida de un bloque </w:t>
-      </w:r>
-      <w:r>
-        <w:rPr>
-          <w:rFonts w:ascii="Corbel" w:hAnsi="Corbel"/>
-          <w:i/>
-          <w:noProof/>
-          <w:lang w:val="es-ES"/>
-        </w:rPr>
-        <w:t>“BEGIN … END.”</w:t>
-      </w:r>
-      <w:r>
-        <w:rPr>
-          <w:rFonts w:ascii="Corbel" w:hAnsi="Corbel"/>
-          <w:noProof/>
-          <w:lang w:val="es-ES"/>
-        </w:rPr>
-        <w:t xml:space="preserve">. </w:t>
-      </w:r>
-      <w:r>
-        <w:rPr>
-          <w:rFonts w:ascii="Corbel" w:hAnsi="Corbel"/>
-          <w:noProof/>
-          <w:lang w:val="es-ES"/>
-        </w:rPr>
-        <w:t>Asímismo se asegura de que dentro de este bloque haya una o más sen</w:t>
-      </w:r>
-      <w:r>
-        <w:rPr>
-          <w:rFonts w:ascii="Corbel" w:hAnsi="Corbel"/>
-          <w:noProof/>
-          <w:lang w:val="es-ES"/>
-        </w:rPr>
-        <w:t>tencias correctamente formadas</w:t>
+        <w:t>Este analizador se encarga de comprobar que la estructura y el orden del programa son correctas</w:t>
       </w:r>
       <w:r>
         <w:rPr>
@@ -2772,49 +2553,43 @@
           <w:noProof/>
           <w:lang w:val="es-ES"/>
         </w:rPr>
-        <w:t>Cabe destacar que se han añadido las modificaciones pertinentes para añadir la gramática</w:t>
-      </w:r>
-      <w:r>
-        <w:rPr>
-          <w:rFonts w:ascii="Corbel" w:hAnsi="Corbel"/>
-          <w:noProof/>
-          <w:lang w:val="es-ES"/>
-        </w:rPr>
-        <w:t xml:space="preserve"> que permite el reconocimiento de matrices y registros, así como sentencias</w:t>
-      </w:r>
-      <w:r>
-        <w:rPr>
-          <w:rFonts w:ascii="Corbel" w:hAnsi="Corbel"/>
+        <w:t xml:space="preserve">Contiene variables y métodos para el control y detección de errores en la sintáxis del fichero a analizar. Un ejemplo son las variables booleanas </w:t>
+      </w:r>
+      <w:r>
+        <w:rPr>
+          <w:rFonts w:ascii="Corbel" w:hAnsi="Corbel"/>
+          <w:b/>
           <w:i/>
           <w:noProof/>
           <w:lang w:val="es-ES"/>
         </w:rPr>
-        <w:t>”IF”</w:t>
-      </w:r>
-      <w:r>
-        <w:rPr>
-          <w:rFonts w:ascii="Corbel" w:hAnsi="Corbel"/>
-          <w:noProof/>
-          <w:lang w:val="es-ES"/>
-        </w:rPr>
-        <w:t xml:space="preserve">, </w:t>
-      </w:r>
-      <w:r>
-        <w:rPr>
-          <w:rFonts w:ascii="Corbel" w:hAnsi="Corbel"/>
+        <w:t>if_expression</w:t>
+      </w:r>
+      <w:r>
+        <w:rPr>
+          <w:rFonts w:ascii="Corbel" w:hAnsi="Corbel"/>
+          <w:noProof/>
+          <w:lang w:val="es-ES"/>
+        </w:rPr>
+        <w:t xml:space="preserve"> y </w:t>
+      </w:r>
+      <w:r>
+        <w:rPr>
+          <w:rFonts w:ascii="Corbel" w:hAnsi="Corbel"/>
+          <w:b/>
           <w:i/>
           <w:noProof/>
           <w:lang w:val="es-ES"/>
         </w:rPr>
-        <w:t>“WHILE”</w:t>
-      </w:r>
-      <w:r>
-        <w:rPr>
-          <w:rFonts w:ascii="Corbel" w:hAnsi="Corbel"/>
-          <w:noProof/>
-          <w:lang w:val="es-ES"/>
-        </w:rPr>
-        <w:t xml:space="preserve"> y </w:t>
+        <w:t xml:space="preserve"> case_expression</w:t>
+      </w:r>
+      <w:r>
+        <w:rPr>
+          <w:rFonts w:ascii="Corbel" w:hAnsi="Corbel"/>
+          <w:noProof/>
+          <w:lang w:val="es-ES"/>
+        </w:rPr>
+        <w:t xml:space="preserve">, utilizadas para informar de un token incorrecto en la expresión aritmética de un </w:t>
       </w:r>
       <w:r>
         <w:rPr>
@@ -2823,15 +2598,50 @@
           <w:noProof/>
           <w:lang w:val="es-ES"/>
         </w:rPr>
-        <w:t>“FOR”</w:t>
-      </w:r>
-      <w:r>
-        <w:rPr>
-          <w:rFonts w:ascii="Corbel" w:hAnsi="Corbel"/>
-          <w:noProof/>
-          <w:lang w:val="es-ES"/>
-        </w:rPr>
-        <w:t>.</w:t>
+        <w:t>IF</w:t>
+      </w:r>
+      <w:r>
+        <w:rPr>
+          <w:rFonts w:ascii="Corbel" w:hAnsi="Corbel"/>
+          <w:noProof/>
+          <w:lang w:val="es-ES"/>
+        </w:rPr>
+        <w:t xml:space="preserve"> o un </w:t>
+      </w:r>
+      <w:r>
+        <w:rPr>
+          <w:rFonts w:ascii="Corbel" w:hAnsi="Corbel"/>
+          <w:i/>
+          <w:noProof/>
+          <w:lang w:val="es-ES"/>
+        </w:rPr>
+        <w:t>CASE</w:t>
+      </w:r>
+      <w:r>
+        <w:rPr>
+          <w:rFonts w:ascii="Corbel" w:hAnsi="Corbel"/>
+          <w:noProof/>
+          <w:lang w:val="es-ES"/>
+        </w:rPr>
+        <w:t>. Por otro lado cuenta con un método que informa la línea y la columna en la que se encuentra el error detectado (</w:t>
+      </w:r>
+      <w:r>
+        <w:rPr>
+          <w:rFonts w:ascii="Corbel" w:hAnsi="Corbel"/>
+          <w:b/>
+          <w:i/>
+          <w:noProof/>
+          <w:lang w:val="es-ES"/>
+        </w:rPr>
+        <w:t xml:space="preserve"> syntax_error(Symbol s)</w:t>
+      </w:r>
+      <w:r>
+        <w:rPr>
+          <w:rFonts w:ascii="Corbel" w:hAnsi="Corbel"/>
+          <w:noProof/>
+          <w:lang w:val="es-ES"/>
+        </w:rPr>
+        <w:t>).</w:t>
       </w:r>
     </w:p>
     <w:p>
@@ -2848,95 +2658,224 @@
           <w:noProof/>
           <w:lang w:val="es-ES"/>
         </w:rPr>
-        <w:t>*******************************************************************</w:t>
+        <w:t xml:space="preserve">Se encuentran también en el </w:t>
+      </w:r>
+      <w:r>
+        <w:rPr>
+          <w:rFonts w:ascii="Corbel" w:hAnsi="Corbel"/>
+          <w:noProof/>
+          <w:lang w:val="es-ES"/>
+        </w:rPr>
+        <w:t>analizador</w:t>
+      </w:r>
+      <w:r>
+        <w:rPr>
+          <w:rFonts w:ascii="Corbel" w:hAnsi="Corbel"/>
+          <w:noProof/>
+          <w:lang w:val="es-ES"/>
+        </w:rPr>
+        <w:t xml:space="preserve"> los símbolos terminales, no termi</w:t>
+      </w:r>
+      <w:r>
+        <w:rPr>
+          <w:rFonts w:ascii="Corbel" w:hAnsi="Corbel"/>
+          <w:noProof/>
+          <w:lang w:val="es-ES"/>
+        </w:rPr>
+        <w:t>nales y las reglas gramaticales necesarias para el correcto análisis gramatical.</w:t>
       </w:r>
     </w:p>
     <w:p>
       <w:pPr>
-        <w:pStyle w:val="Ttulo3"/>
+        <w:rPr>
+          <w:rFonts w:ascii="Corbel" w:hAnsi="Corbel"/>
+          <w:noProof/>
+          <w:lang w:val="es-ES"/>
+        </w:rPr>
+      </w:pPr>
+      <w:r>
+        <w:rPr>
+          <w:rFonts w:ascii="Corbel" w:hAnsi="Corbel"/>
+          <w:noProof/>
+          <w:lang w:val="es-ES"/>
+        </w:rPr>
+        <w:t xml:space="preserve">Con motivo de una correcta recuperación de errores, se ha incluido la regla </w:t>
+      </w:r>
+      <w:r>
+        <w:rPr>
+          <w:rFonts w:ascii="Corbel" w:hAnsi="Corbel"/>
+          <w:b/>
+          <w:i/>
+          <w:noProof/>
+          <w:lang w:val="es-ES"/>
+        </w:rPr>
+        <w:t>DEFRANG</w:t>
+      </w:r>
+      <w:r>
+        <w:rPr>
+          <w:rFonts w:ascii="Corbel" w:hAnsi="Corbel"/>
+          <w:noProof/>
+          <w:lang w:val="es-ES"/>
+        </w:rPr>
+        <w:t xml:space="preserve">, la cual, en caso de un error, busca un corchete cerrado. En caso contrario, se ejecutaría la regla </w:t>
+      </w:r>
+      <w:r>
+        <w:rPr>
+          <w:rFonts w:ascii="Corbel" w:hAnsi="Corbel"/>
+          <w:b/>
+          <w:i/>
+          <w:noProof/>
+          <w:lang w:val="es-ES"/>
+        </w:rPr>
+        <w:t>ALLTYPES</w:t>
+      </w:r>
+      <w:r>
+        <w:rPr>
+          <w:rFonts w:ascii="Corbel" w:hAnsi="Corbel"/>
+          <w:noProof/>
+          <w:lang w:val="es-ES"/>
+        </w:rPr>
+        <w:t>.</w:t>
+      </w:r>
+    </w:p>
+    <w:p>
+      <w:pPr>
+        <w:rPr>
+          <w:rFonts w:ascii="Corbel" w:hAnsi="Corbel"/>
+          <w:noProof/>
+          <w:lang w:val="es-ES"/>
+        </w:rPr>
+      </w:pPr>
+      <w:r>
+        <w:rPr>
+          <w:rFonts w:ascii="Corbel" w:hAnsi="Corbel"/>
+          <w:noProof/>
+          <w:lang w:val="es-ES"/>
+        </w:rPr>
+        <w:t>Cabe destacar que se han añadido las modificaciones pertinentes para añadir la gramática</w:t>
+      </w:r>
+      <w:r>
+        <w:rPr>
+          <w:rFonts w:ascii="Corbel" w:hAnsi="Corbel"/>
+          <w:noProof/>
+          <w:lang w:val="es-ES"/>
+        </w:rPr>
+        <w:t xml:space="preserve"> que permite el reconocimiento de matrices y registros, así como sentencias</w:t>
+      </w:r>
+      <w:r>
+        <w:rPr>
+          <w:rFonts w:ascii="Corbel" w:hAnsi="Corbel"/>
+          <w:i/>
+          <w:noProof/>
+          <w:lang w:val="es-ES"/>
+        </w:rPr>
+        <w:t>”IF”</w:t>
+      </w:r>
+      <w:r>
+        <w:rPr>
+          <w:rFonts w:ascii="Corbel" w:hAnsi="Corbel"/>
+          <w:noProof/>
+          <w:lang w:val="es-ES"/>
+        </w:rPr>
+        <w:t xml:space="preserve">, </w:t>
+      </w:r>
+      <w:r>
+        <w:rPr>
+          <w:rFonts w:ascii="Corbel" w:hAnsi="Corbel"/>
+          <w:i/>
+          <w:noProof/>
+          <w:lang w:val="es-ES"/>
+        </w:rPr>
+        <w:t>“WHILE”</w:t>
+      </w:r>
+      <w:r>
+        <w:rPr>
+          <w:rFonts w:ascii="Corbel" w:hAnsi="Corbel"/>
+          <w:noProof/>
+          <w:lang w:val="es-ES"/>
+        </w:rPr>
+        <w:t xml:space="preserve"> y </w:t>
+      </w:r>
+      <w:r>
+        <w:rPr>
+          <w:rFonts w:ascii="Corbel" w:hAnsi="Corbel"/>
+          <w:i/>
+          <w:noProof/>
+          <w:lang w:val="es-ES"/>
+        </w:rPr>
+        <w:t>“FOR”</w:t>
+      </w:r>
+      <w:r>
+        <w:rPr>
+          <w:rFonts w:ascii="Corbel" w:hAnsi="Corbel"/>
+          <w:noProof/>
+          <w:lang w:val="es-ES"/>
+        </w:rPr>
+        <w:t>.</w:t>
+      </w:r>
+    </w:p>
+    <w:p>
+      <w:pPr>
+        <w:rPr>
+          <w:lang w:val="es-ES"/>
+        </w:rPr>
+      </w:pPr>
+    </w:p>
+    <w:p>
+      <w:pPr>
+        <w:pStyle w:val="Ttulo2"/>
         <w:rPr>
           <w:caps w:val="0"/>
-          <w:noProof/>
-          <w:lang w:val="es-ES"/>
-        </w:rPr>
-      </w:pPr>
-      <w:bookmarkStart w:id="4" w:name="_Toc446068896"/>
+          <w:lang w:val="es-ES"/>
+        </w:rPr>
+      </w:pPr>
+      <w:bookmarkStart w:id="4" w:name="_Toc446617682"/>
       <w:r>
         <w:rPr>
           <w:caps w:val="0"/>
-          <w:noProof/>
-          <w:lang w:val="es-ES"/>
-        </w:rPr>
-        <w:t>TextAreaOutputStream.java</w:t>
+          <w:lang w:val="es-ES"/>
+        </w:rPr>
+        <w:lastRenderedPageBreak/>
+        <w:t>Interfaz gráfica y su uso</w:t>
       </w:r>
       <w:bookmarkEnd w:id="4"/>
     </w:p>
     <w:p>
       <w:pPr>
-        <w:rPr>
-          <w:lang w:val="es-ES"/>
-        </w:rPr>
-      </w:pPr>
-      <w:r>
-        <w:rPr>
-          <w:lang w:val="es-ES"/>
-        </w:rPr>
-        <w:t xml:space="preserve">Comienza con una comprobación: Si el número de líneas a mostrar no es </w:t>
-      </w:r>
-      <w:r>
-        <w:rPr>
-          <w:lang w:val="es-ES"/>
-        </w:rPr>
-        <w:t>válido</w:t>
-      </w:r>
-      <w:r>
-        <w:rPr>
-          <w:lang w:val="es-ES"/>
-        </w:rPr>
-        <w:t xml:space="preserve"> (mayor que cero), no realiza la función.</w:t>
+        <w:tabs>
+          <w:tab w:val="left" w:pos="5220"/>
+        </w:tabs>
+        <w:rPr>
+          <w:rFonts w:ascii="Corbel" w:hAnsi="Corbel"/>
+          <w:noProof/>
+          <w:lang w:val="es-ES"/>
+        </w:rPr>
+      </w:pPr>
+      <w:r>
+        <w:rPr>
+          <w:rFonts w:ascii="Corbel" w:hAnsi="Corbel"/>
+          <w:noProof/>
+          <w:lang w:val="es-ES"/>
+        </w:rPr>
+        <w:t>Con motivo de una mejor usabilidad se ha desarrollado una interfaz gráfica</w:t>
+      </w:r>
+      <w:r>
+        <w:rPr>
+          <w:rFonts w:ascii="Corbel" w:hAnsi="Corbel"/>
+          <w:noProof/>
+          <w:lang w:val="es-ES"/>
+        </w:rPr>
+        <w:t>, la cual permite seleccionar un fichero, analizarlo, y proporciona un correcto feedback al usuario sobre el resultado de dicho análisis.</w:t>
       </w:r>
     </w:p>
     <w:p>
       <w:pPr>
         <w:rPr>
-          <w:lang w:val="es-ES"/>
-        </w:rPr>
-      </w:pPr>
-      <w:r>
-        <w:rPr>
-          <w:lang w:val="es-ES"/>
-        </w:rPr>
-        <w:lastRenderedPageBreak/>
-        <w:t xml:space="preserve">Tras inicializar las variables necesarias, lee líneas de </w:t>
-      </w:r>
-      <w:proofErr w:type="spellStart"/>
-      <w:r>
-        <w:rPr>
-          <w:i/>
-          <w:lang w:val="es-ES"/>
-        </w:rPr>
-        <w:t>stdin</w:t>
-      </w:r>
-      <w:proofErr w:type="spellEnd"/>
-      <w:r>
-        <w:rPr>
-          <w:lang w:val="es-ES"/>
-        </w:rPr>
-        <w:t xml:space="preserve"> y las muestra por pantalla hasta que se alcance el número (N) de líneas pedido.</w:t>
-      </w:r>
-    </w:p>
-    <w:p>
-      <w:pPr>
-        <w:rPr>
-          <w:lang w:val="es-ES"/>
-        </w:rPr>
-      </w:pPr>
-    </w:p>
-    <w:p>
-      <w:pPr>
-        <w:rPr>
-          <w:rFonts w:ascii="Corbel" w:hAnsi="Corbel"/>
-          <w:noProof/>
+          <w:rFonts w:ascii="Corbel" w:eastAsiaTheme="majorEastAsia" w:hAnsi="Corbel" w:cstheme="majorBidi"/>
+          <w:caps/>
+          <w:noProof/>
+          <w:color w:val="FFFFFF"/>
+          <w:spacing w:val="15"/>
           <w:lang w:val="es-ES"/>
         </w:rPr>
       </w:pPr>
@@ -2945,35 +2884,21 @@
     </w:p>
     <w:p>
       <w:pPr>
-        <w:pStyle w:val="Ttulo3"/>
-        <w:rPr>
-          <w:caps w:val="0"/>
-          <w:noProof/>
-          <w:lang w:val="es-ES"/>
-        </w:rPr>
-      </w:pPr>
-      <w:bookmarkStart w:id="6" w:name="_Toc446068897"/>
-      <w:r>
-        <w:rPr>
-          <w:noProof/>
-          <w:lang w:val="es-ES"/>
-        </w:rPr>
-        <w:t>F</w:t>
-      </w:r>
-      <w:r>
-        <w:rPr>
-          <w:noProof/>
-          <w:lang w:val="es-ES"/>
-        </w:rPr>
-        <w:t xml:space="preserve">unción </w:t>
-      </w:r>
-      <w:r>
-        <w:rPr>
-          <w:caps w:val="0"/>
-          <w:noProof/>
-          <w:lang w:val="es-ES"/>
-        </w:rPr>
-        <w:t>tail</w:t>
+        <w:pStyle w:val="Ttulo1"/>
+        <w:rPr>
+          <w:noProof/>
+          <w:lang w:val="es-ES"/>
+        </w:rPr>
+      </w:pPr>
+      <w:bookmarkStart w:id="6" w:name="_Toc446617683"/>
+      <w:r>
+        <w:rPr>
+          <w:rFonts w:ascii="Corbel" w:hAnsi="Corbel"/>
+          <w:noProof/>
+          <w:color w:val="FFFFFF"/>
+          <w:lang w:val="es-ES"/>
+        </w:rPr>
+        <w:t>EJEMPLOS DE EJECUCIÓN</w:t>
       </w:r>
       <w:bookmarkEnd w:id="6"/>
     </w:p>
@@ -2987,611 +2912,48 @@
         <w:rPr>
           <w:lang w:val="es-ES"/>
         </w:rPr>
-        <w:t>Al igual que head, comprueba que el número de líneas a mostrar es válido.</w:t>
+        <w:t xml:space="preserve">A </w:t>
+      </w:r>
+      <w:r>
+        <w:rPr>
+          <w:lang w:val="es-ES"/>
+        </w:rPr>
+        <w:t>continuación,</w:t>
+      </w:r>
+      <w:r>
+        <w:rPr>
+          <w:lang w:val="es-ES"/>
+        </w:rPr>
+        <w:t xml:space="preserve"> se muestran las capturas de pantallas correspondientes a la ejecución del código:</w:t>
       </w:r>
     </w:p>
     <w:p>
       <w:pPr>
-        <w:rPr>
-          <w:lang w:val="es-ES"/>
-        </w:rPr>
-      </w:pPr>
-      <w:r>
-        <w:rPr>
-          <w:lang w:val="es-ES"/>
-        </w:rPr>
-        <w:t>Tras la inicialización pertinente, se reserva un espacio de memoria correspondiente al número de líneas a mostrar. Cada línea admite un máximo de 512 caracteres (definido en MAX.)</w:t>
-      </w:r>
+        <w:pStyle w:val="Ttulo2"/>
+        <w:rPr>
+          <w:caps w:val="0"/>
+          <w:lang w:val="es-ES"/>
+        </w:rPr>
+      </w:pPr>
+      <w:bookmarkStart w:id="7" w:name="_Toc446617684"/>
+      <w:r>
+        <w:rPr>
+          <w:caps w:val="0"/>
+          <w:lang w:val="es-ES"/>
+        </w:rPr>
+        <w:t xml:space="preserve">Control de errores en la entrada de </w:t>
+      </w:r>
+      <w:r>
+        <w:rPr>
+          <w:caps w:val="0"/>
+          <w:lang w:val="es-ES"/>
+        </w:rPr>
+        <w:t>argumentos</w:t>
+      </w:r>
+      <w:bookmarkEnd w:id="7"/>
     </w:p>
     <w:p>
       <w:pPr>
-        <w:rPr>
-          <w:lang w:val="es-ES"/>
-        </w:rPr>
-      </w:pPr>
-      <w:r>
-        <w:rPr>
-          <w:lang w:val="es-ES"/>
-        </w:rPr>
-        <w:t>Se llena la memoria con las N primeras líneas, y a partir de ahí se sustituye la primera línea que entró por la nueva leída, quedando así siempre las N últimas líneas en memoria.</w:t>
-      </w:r>
-    </w:p>
-    <w:p>
-      <w:pPr>
-        <w:rPr>
-          <w:lang w:val="es-ES"/>
-        </w:rPr>
-      </w:pPr>
-      <w:r>
-        <w:rPr>
-          <w:lang w:val="es-ES"/>
-        </w:rPr>
-        <w:t xml:space="preserve">A la hora de mostrar por pantalla, se muestra desde la primera línea introducida en la memoria hasta el final de esta, y acto seguido desde el inicio de la memoria hasta justo la anterior a la primera </w:t>
-      </w:r>
-      <w:r>
-        <w:rPr>
-          <w:lang w:val="es-ES"/>
-        </w:rPr>
-        <w:t>introducida</w:t>
-      </w:r>
-      <w:r>
-        <w:rPr>
-          <w:lang w:val="es-ES"/>
-        </w:rPr>
-        <w:t xml:space="preserve">. De esta manera se imprimen en </w:t>
-      </w:r>
-      <w:proofErr w:type="spellStart"/>
-      <w:r>
-        <w:rPr>
-          <w:i/>
-          <w:lang w:val="es-ES"/>
-        </w:rPr>
-        <w:t>stdout</w:t>
-      </w:r>
-      <w:proofErr w:type="spellEnd"/>
-      <w:r>
-        <w:rPr>
-          <w:lang w:val="es-ES"/>
-        </w:rPr>
-        <w:t xml:space="preserve"> en el mismo orden en el que se introdujeron.</w:t>
-      </w:r>
-    </w:p>
-    <w:p>
-      <w:pPr>
-        <w:rPr>
-          <w:lang w:val="es-ES"/>
-        </w:rPr>
-      </w:pPr>
-      <w:r>
-        <w:rPr>
-          <w:lang w:val="es-ES"/>
-        </w:rPr>
-        <w:t>Finalmente se libera toda la memoria reservada.</w:t>
-      </w:r>
-    </w:p>
-    <w:p>
-      <w:pPr>
-        <w:rPr>
-          <w:lang w:val="es-ES"/>
-        </w:rPr>
-      </w:pPr>
-    </w:p>
-    <w:p>
-      <w:pPr>
-        <w:pStyle w:val="Ttulo3"/>
-        <w:rPr>
-          <w:caps w:val="0"/>
-          <w:lang w:val="es-ES"/>
-        </w:rPr>
-      </w:pPr>
-      <w:bookmarkStart w:id="7" w:name="_Toc446068898"/>
-      <w:r>
-        <w:rPr>
-          <w:lang w:val="es-ES"/>
-        </w:rPr>
-        <w:t>F</w:t>
-      </w:r>
-      <w:r>
-        <w:rPr>
-          <w:lang w:val="es-ES"/>
-        </w:rPr>
-        <w:t xml:space="preserve">unción </w:t>
-      </w:r>
-      <w:proofErr w:type="spellStart"/>
-      <w:r>
-        <w:rPr>
-          <w:caps w:val="0"/>
-          <w:lang w:val="es-ES"/>
-        </w:rPr>
-        <w:t>longlines</w:t>
-      </w:r>
-      <w:bookmarkEnd w:id="7"/>
-      <w:proofErr w:type="spellEnd"/>
-    </w:p>
-    <w:p>
-      <w:pPr>
-        <w:rPr>
-          <w:lang w:val="es-ES"/>
-        </w:rPr>
-      </w:pPr>
-      <w:r>
-        <w:rPr>
-          <w:lang w:val="es-ES"/>
-        </w:rPr>
-        <w:t>Realiza la misma comprobación inicial que las anteriores funciones.</w:t>
-      </w:r>
-    </w:p>
-    <w:p>
-      <w:pPr>
-        <w:spacing w:before="0" w:after="0"/>
-        <w:rPr>
-          <w:lang w:val="es-ES"/>
-        </w:rPr>
-      </w:pPr>
-      <w:r>
-        <w:rPr>
-          <w:lang w:val="es-ES"/>
-        </w:rPr>
-        <w:t xml:space="preserve">Se inicializan las variables y se reserva un espacio al igual que en </w:t>
-      </w:r>
-      <w:proofErr w:type="spellStart"/>
-      <w:r>
-        <w:rPr>
-          <w:i/>
-          <w:lang w:val="es-ES"/>
-        </w:rPr>
-        <w:t>tail</w:t>
-      </w:r>
-      <w:proofErr w:type="spellEnd"/>
-      <w:r>
-        <w:rPr>
-          <w:lang w:val="es-ES"/>
-        </w:rPr>
-        <w:t xml:space="preserve">. Se llena la memoria con las N primeras líneas, y para cada nueva línea </w:t>
-      </w:r>
-      <w:proofErr w:type="spellStart"/>
-      <w:r>
-        <w:rPr>
-          <w:lang w:val="es-ES"/>
-        </w:rPr>
-        <w:t>leida</w:t>
-      </w:r>
-      <w:proofErr w:type="spellEnd"/>
-      <w:r>
-        <w:rPr>
-          <w:lang w:val="es-ES"/>
-        </w:rPr>
-        <w:t>:</w:t>
-      </w:r>
-    </w:p>
-    <w:p>
-      <w:pPr>
-        <w:spacing w:before="0" w:after="0"/>
-        <w:ind w:left="720"/>
-        <w:rPr>
-          <w:lang w:val="es-ES"/>
-        </w:rPr>
-      </w:pPr>
-      <w:r>
-        <w:rPr>
-          <w:lang w:val="es-ES"/>
-        </w:rPr>
-        <w:t xml:space="preserve">-Se calcula cual es la línea de menor longitud almacenada, utilizando para ello la función auxiliar </w:t>
-      </w:r>
-      <w:r>
-        <w:rPr>
-          <w:i/>
-          <w:lang w:val="es-ES"/>
-        </w:rPr>
-        <w:t>menor</w:t>
-      </w:r>
-      <w:r>
-        <w:rPr>
-          <w:lang w:val="es-ES"/>
-        </w:rPr>
-        <w:t>.</w:t>
-      </w:r>
-    </w:p>
-    <w:p>
-      <w:pPr>
-        <w:spacing w:before="0" w:after="0"/>
-        <w:ind w:firstLine="720"/>
-        <w:rPr>
-          <w:lang w:val="es-ES"/>
-        </w:rPr>
-      </w:pPr>
-      <w:r>
-        <w:rPr>
-          <w:lang w:val="es-ES"/>
-        </w:rPr>
-        <w:t>-Si la nueva línea tiene mayor longitud, se guarda en lugar de la actual.</w:t>
-      </w:r>
-    </w:p>
-    <w:p>
-      <w:pPr>
-        <w:rPr>
-          <w:lang w:val="es-ES"/>
-        </w:rPr>
-      </w:pPr>
-      <w:r>
-        <w:rPr>
-          <w:lang w:val="es-ES"/>
-        </w:rPr>
-        <w:t>Una vez terminada la entrada, se ordena la memoria mediante el algoritmo de la burbuja, para situar en primer lugar las líneas de mayor longitud, y se muestran por pantalla.</w:t>
-      </w:r>
-    </w:p>
-    <w:p>
-      <w:pPr>
-        <w:rPr>
-          <w:lang w:val="es-ES"/>
-        </w:rPr>
-      </w:pPr>
-      <w:r>
-        <w:rPr>
-          <w:lang w:val="es-ES"/>
-        </w:rPr>
-        <w:t xml:space="preserve">Finalmente, al igual que en </w:t>
-      </w:r>
-      <w:proofErr w:type="spellStart"/>
-      <w:r>
-        <w:rPr>
-          <w:i/>
-          <w:lang w:val="es-ES"/>
-        </w:rPr>
-        <w:t>tail</w:t>
-      </w:r>
-      <w:proofErr w:type="spellEnd"/>
-      <w:r>
-        <w:rPr>
-          <w:lang w:val="es-ES"/>
-        </w:rPr>
-        <w:t>, se libera la memoria utilizada.</w:t>
-      </w:r>
-    </w:p>
-    <w:p>
-      <w:pPr>
-        <w:rPr>
-          <w:lang w:val="es-ES"/>
-        </w:rPr>
-      </w:pPr>
-    </w:p>
-    <w:p>
-      <w:pPr>
-        <w:rPr>
-          <w:lang w:val="es-ES"/>
-        </w:rPr>
-      </w:pPr>
-      <w:r>
-        <w:rPr>
-          <w:lang w:val="es-ES"/>
-        </w:rPr>
-        <w:t>*********************************************************************</w:t>
-      </w:r>
-    </w:p>
-    <w:p>
-      <w:pPr>
-        <w:rPr>
-          <w:lang w:val="es-ES"/>
-        </w:rPr>
-      </w:pPr>
-    </w:p>
-    <w:p>
-      <w:pPr>
-        <w:pStyle w:val="Ttulo2"/>
-        <w:rPr>
-          <w:caps w:val="0"/>
-          <w:lang w:val="es-ES"/>
-        </w:rPr>
-      </w:pPr>
-      <w:bookmarkStart w:id="8" w:name="_Toc446068899"/>
-      <w:r>
-        <w:rPr>
-          <w:caps w:val="0"/>
-          <w:lang w:val="es-ES"/>
-        </w:rPr>
-        <w:t>Interfaz gráfica y su uso</w:t>
-      </w:r>
-      <w:bookmarkEnd w:id="8"/>
-    </w:p>
-    <w:p>
-      <w:pPr>
-        <w:tabs>
-          <w:tab w:val="left" w:pos="5220"/>
-        </w:tabs>
-        <w:rPr>
-          <w:rFonts w:ascii="Corbel" w:hAnsi="Corbel"/>
-          <w:noProof/>
-          <w:lang w:val="es-ES"/>
-        </w:rPr>
-      </w:pPr>
-      <w:r>
-        <w:rPr>
-          <w:rFonts w:ascii="Corbel" w:hAnsi="Corbel"/>
-          <w:noProof/>
-          <w:lang w:val="es-ES"/>
-        </w:rPr>
-        <w:lastRenderedPageBreak/>
-        <w:t xml:space="preserve">Contiene el método </w:t>
-      </w:r>
-      <w:r>
-        <w:rPr>
-          <w:rFonts w:ascii="Corbel" w:hAnsi="Corbel"/>
-          <w:i/>
-          <w:noProof/>
-          <w:lang w:val="es-ES"/>
-        </w:rPr>
-        <w:t>main</w:t>
-      </w:r>
-      <w:r>
-        <w:rPr>
-          <w:rFonts w:ascii="Corbel" w:hAnsi="Corbel"/>
-          <w:noProof/>
-          <w:lang w:val="es-ES"/>
-        </w:rPr>
-        <w:t xml:space="preserve"> del programa, que hace uso de la librería construida, utilizando una función u otra dependiendo de los argumentos recibidos.</w:t>
-      </w:r>
-    </w:p>
-    <w:p>
-      <w:pPr>
-        <w:tabs>
-          <w:tab w:val="left" w:pos="5220"/>
-        </w:tabs>
-        <w:spacing w:before="0" w:after="0"/>
-        <w:rPr>
-          <w:rFonts w:ascii="Corbel" w:hAnsi="Corbel"/>
-          <w:noProof/>
-          <w:lang w:val="es-ES"/>
-        </w:rPr>
-      </w:pPr>
-      <w:r>
-        <w:rPr>
-          <w:rFonts w:ascii="Corbel" w:hAnsi="Corbel"/>
-          <w:noProof/>
-          <w:lang w:val="es-ES"/>
-        </w:rPr>
-        <w:t>Comienza con la inclusión de las librerías necesarias</w:t>
-      </w:r>
-      <w:r>
-        <w:rPr>
-          <w:rFonts w:ascii="Corbel" w:hAnsi="Corbel"/>
-          <w:noProof/>
-          <w:lang w:val="es-ES"/>
-        </w:rPr>
-        <w:t>, tras lo cual se comprueban los argumentos recibidos:</w:t>
-      </w:r>
-    </w:p>
-    <w:p>
-      <w:pPr>
-        <w:spacing w:after="0"/>
-        <w:ind w:left="720"/>
-        <w:rPr>
-          <w:rFonts w:ascii="Corbel" w:hAnsi="Corbel"/>
-          <w:noProof/>
-          <w:lang w:val="es-ES"/>
-        </w:rPr>
-      </w:pPr>
-      <w:r>
-        <w:rPr>
-          <w:rFonts w:ascii="Corbel" w:hAnsi="Corbel"/>
-          <w:noProof/>
-          <w:lang w:val="es-ES"/>
-        </w:rPr>
-        <w:t>-Si no se reciben al menos dos argumentos</w:t>
-      </w:r>
-      <w:r>
-        <w:rPr>
-          <w:rFonts w:ascii="Corbel" w:hAnsi="Corbel"/>
-          <w:noProof/>
-          <w:lang w:val="es-ES"/>
-        </w:rPr>
-        <w:t xml:space="preserve"> </w:t>
-      </w:r>
-      <w:r>
-        <w:rPr>
-          <w:rFonts w:ascii="Corbel" w:hAnsi="Corbel"/>
-          <w:noProof/>
-          <w:lang w:val="es-ES"/>
-        </w:rPr>
-        <w:t>(la ruta del ejecutable y el nombre de una función), no se realiza ninguna función, se avisa y finaliza la ejecución del programa.</w:t>
-      </w:r>
-    </w:p>
-    <w:p>
-      <w:pPr>
-        <w:spacing w:after="0"/>
-        <w:ind w:left="720"/>
-        <w:rPr>
-          <w:rFonts w:ascii="Corbel" w:hAnsi="Corbel"/>
-          <w:noProof/>
-          <w:lang w:val="es-ES"/>
-        </w:rPr>
-      </w:pPr>
-      <w:r>
-        <w:rPr>
-          <w:rFonts w:ascii="Corbel" w:hAnsi="Corbel"/>
-          <w:noProof/>
-          <w:lang w:val="es-ES"/>
-        </w:rPr>
-        <w:t xml:space="preserve">-El segundo argumento recibido se corresponde con el nombre de la función a ejecutar, con lo que en el posterior </w:t>
-      </w:r>
-      <w:r>
-        <w:rPr>
-          <w:rFonts w:ascii="Corbel" w:hAnsi="Corbel"/>
-          <w:i/>
-          <w:noProof/>
-          <w:lang w:val="es-ES"/>
-        </w:rPr>
-        <w:t>switch</w:t>
-      </w:r>
-      <w:r>
-        <w:rPr>
-          <w:rFonts w:ascii="Corbel" w:hAnsi="Corbel"/>
-          <w:noProof/>
-          <w:lang w:val="es-ES"/>
-        </w:rPr>
-        <w:t xml:space="preserve"> se decidirá qué función realizar.</w:t>
-      </w:r>
-    </w:p>
-    <w:p>
-      <w:pPr>
-        <w:spacing w:after="0"/>
-        <w:ind w:left="720"/>
-        <w:rPr>
-          <w:rFonts w:ascii="Corbel" w:hAnsi="Corbel"/>
-          <w:noProof/>
-          <w:lang w:val="es-ES"/>
-        </w:rPr>
-      </w:pPr>
-      <w:r>
-        <w:rPr>
-          <w:rFonts w:ascii="Corbel" w:hAnsi="Corbel"/>
-          <w:noProof/>
-          <w:lang w:val="es-ES"/>
-        </w:rPr>
-        <w:t xml:space="preserve">-En caso de recibir un tercer argumento, éste </w:t>
-      </w:r>
-      <w:r>
-        <w:rPr>
-          <w:rFonts w:ascii="Corbel" w:hAnsi="Corbel"/>
-          <w:noProof/>
-          <w:lang w:val="es-ES"/>
-        </w:rPr>
-        <w:t>indicará el número de líneas que se aplica a la función. Se pasará a la función como argumento N.</w:t>
-      </w:r>
-    </w:p>
-    <w:p>
-      <w:pPr>
-        <w:spacing w:after="0"/>
-        <w:ind w:left="720"/>
-        <w:rPr>
-          <w:rFonts w:ascii="Corbel" w:hAnsi="Corbel"/>
-          <w:noProof/>
-          <w:lang w:val="es-ES"/>
-        </w:rPr>
-      </w:pPr>
-      <w:r>
-        <w:rPr>
-          <w:rFonts w:ascii="Corbel" w:hAnsi="Corbel"/>
-          <w:noProof/>
-          <w:lang w:val="es-ES"/>
-        </w:rPr>
-        <w:t>-Si no se recibe el tercer argumento, se realiza la función con un argumento fijo DEF, cuyo valor es 10 (al igual que las funciones que se pueden llamar desde el terminal del sistema operativo).</w:t>
-      </w:r>
-    </w:p>
-    <w:p>
-      <w:pPr>
-        <w:tabs>
-          <w:tab w:val="left" w:pos="5220"/>
-        </w:tabs>
-        <w:rPr>
-          <w:rFonts w:ascii="Corbel" w:hAnsi="Corbel"/>
-          <w:noProof/>
-          <w:lang w:val="es-ES"/>
-        </w:rPr>
-      </w:pPr>
-    </w:p>
-    <w:p>
-      <w:pPr>
-        <w:rPr>
-          <w:rFonts w:ascii="Corbel" w:hAnsi="Corbel"/>
-          <w:noProof/>
-          <w:lang w:val="es-ES"/>
-        </w:rPr>
-      </w:pPr>
-    </w:p>
-    <w:p>
-      <w:pPr>
-        <w:rPr>
-          <w:rFonts w:ascii="Corbel" w:eastAsiaTheme="majorEastAsia" w:hAnsi="Corbel" w:cstheme="majorBidi"/>
-          <w:caps/>
-          <w:noProof/>
-          <w:color w:val="FFFFFF"/>
-          <w:spacing w:val="15"/>
-          <w:lang w:val="es-ES"/>
-        </w:rPr>
-      </w:pPr>
-      <w:r>
-        <w:rPr>
-          <w:rFonts w:ascii="Corbel" w:hAnsi="Corbel"/>
-          <w:noProof/>
-          <w:color w:val="FFFFFF"/>
-          <w:lang w:val="es-ES"/>
-        </w:rPr>
-        <w:br w:type="page"/>
-      </w:r>
-    </w:p>
-    <w:p>
-      <w:pPr>
-        <w:pStyle w:val="Ttulo1"/>
-        <w:rPr>
-          <w:noProof/>
-          <w:lang w:val="es-ES"/>
-        </w:rPr>
-      </w:pPr>
-      <w:bookmarkStart w:id="9" w:name="_Toc446068900"/>
-      <w:r>
-        <w:rPr>
-          <w:rFonts w:ascii="Corbel" w:hAnsi="Corbel"/>
-          <w:noProof/>
-          <w:color w:val="FFFFFF"/>
-          <w:lang w:val="es-ES"/>
-        </w:rPr>
-        <w:lastRenderedPageBreak/>
-        <w:t>EJEMPLOS DE EJECUCIÓN</w:t>
-      </w:r>
-      <w:bookmarkEnd w:id="9"/>
-    </w:p>
-    <w:p>
-      <w:pPr>
-        <w:rPr>
-          <w:lang w:val="es-ES"/>
-        </w:rPr>
-      </w:pPr>
-      <w:r>
-        <w:rPr>
-          <w:lang w:val="es-ES"/>
-        </w:rPr>
-        <w:t xml:space="preserve">A </w:t>
-      </w:r>
-      <w:r>
-        <w:rPr>
-          <w:lang w:val="es-ES"/>
-        </w:rPr>
-        <w:t>continuación,</w:t>
-      </w:r>
-      <w:r>
-        <w:rPr>
-          <w:lang w:val="es-ES"/>
-        </w:rPr>
-        <w:t xml:space="preserve"> se muestran las capturas de pantallas correspondientes a la ejecución del código:</w:t>
-      </w:r>
-    </w:p>
-    <w:p>
-      <w:pPr>
-        <w:pStyle w:val="Ttulo2"/>
-        <w:rPr>
-          <w:caps w:val="0"/>
-          <w:lang w:val="es-ES"/>
-        </w:rPr>
-      </w:pPr>
-      <w:bookmarkStart w:id="10" w:name="_Toc446068901"/>
-      <w:r>
-        <w:rPr>
-          <w:caps w:val="0"/>
-          <w:lang w:val="es-ES"/>
-        </w:rPr>
-        <w:t xml:space="preserve">Control de errores en la entrada de </w:t>
-      </w:r>
-      <w:r>
-        <w:rPr>
-          <w:caps w:val="0"/>
-          <w:lang w:val="es-ES"/>
-        </w:rPr>
-        <w:t>argumentos</w:t>
-      </w:r>
-      <w:bookmarkEnd w:id="10"/>
-    </w:p>
-    <w:p>
-      <w:pPr>
         <w:jc w:val="center"/>
         <w:rPr>
           <w:lang w:val="es-ES"/>
@@ -3603,7 +2965,7 @@
           <w:lang w:val="es-ES" w:eastAsia="es-ES"/>
         </w:rPr>
         <w:drawing>
-          <wp:inline distT="0" distB="0" distL="0" distR="0" wp14:anchorId="2A4D5EA5" wp14:editId="7534A7CB">
+          <wp:inline distT="0" distB="0" distL="0" distR="0" wp14:anchorId="7CFF9F4C" wp14:editId="758F2323">
             <wp:extent cx="5619750" cy="2431623"/>
             <wp:effectExtent l="0" t="0" r="0" b="6985"/>
             <wp:docPr id="1" name="Imagen 1"/>
@@ -3660,7 +3022,7 @@
           <w:lang w:val="es-ES"/>
         </w:rPr>
       </w:pPr>
-      <w:bookmarkStart w:id="11" w:name="_Toc446068902"/>
+      <w:bookmarkStart w:id="8" w:name="_Toc446617685"/>
       <w:r>
         <w:rPr>
           <w:caps w:val="0"/>
@@ -3676,7 +3038,7 @@
         </w:rPr>
         <w:t>head</w:t>
       </w:r>
-      <w:bookmarkEnd w:id="11"/>
+      <w:bookmarkEnd w:id="8"/>
     </w:p>
     <w:p>
       <w:pPr>
@@ -3690,8 +3052,9 @@
           <w:noProof/>
           <w:lang w:val="es-ES" w:eastAsia="es-ES"/>
         </w:rPr>
+        <w:lastRenderedPageBreak/>
         <w:drawing>
-          <wp:inline distT="0" distB="0" distL="0" distR="0" wp14:anchorId="00161E5F" wp14:editId="6B97CD4B">
+          <wp:inline distT="0" distB="0" distL="0" distR="0" wp14:anchorId="0F43F1B9" wp14:editId="3C9D115C">
             <wp:extent cx="5611692" cy="4118836"/>
             <wp:effectExtent l="0" t="0" r="8255" b="0"/>
             <wp:docPr id="2" name="Imagen 2"/>
@@ -3748,13 +3111,12 @@
           <w:lang w:val="es-ES"/>
         </w:rPr>
       </w:pPr>
-      <w:bookmarkStart w:id="12" w:name="_Toc446068903"/>
+      <w:bookmarkStart w:id="9" w:name="_Toc446617686"/>
       <w:r>
         <w:rPr>
           <w:caps w:val="0"/>
           <w:lang w:val="es-ES"/>
         </w:rPr>
-        <w:lastRenderedPageBreak/>
         <w:t xml:space="preserve">Ejecución de la función </w:t>
       </w:r>
       <w:proofErr w:type="spellStart"/>
@@ -3766,7 +3128,7 @@
         </w:rPr>
         <w:t>tail</w:t>
       </w:r>
-      <w:bookmarkEnd w:id="12"/>
+      <w:bookmarkEnd w:id="9"/>
       <w:proofErr w:type="spellEnd"/>
     </w:p>
     <w:p>
@@ -3781,8 +3143,9 @@
           <w:noProof/>
           <w:lang w:val="es-ES" w:eastAsia="es-ES"/>
         </w:rPr>
+        <w:lastRenderedPageBreak/>
         <w:drawing>
-          <wp:inline distT="0" distB="0" distL="0" distR="0" wp14:anchorId="39ABAB96" wp14:editId="09E26BFE">
+          <wp:inline distT="0" distB="0" distL="0" distR="0" wp14:anchorId="70AFD760" wp14:editId="24E67FBA">
             <wp:extent cx="5762625" cy="4412154"/>
             <wp:effectExtent l="0" t="0" r="0" b="7620"/>
             <wp:docPr id="5" name="Imagen 5"/>
@@ -3855,7 +3218,7 @@
           <w:lang w:val="es-ES"/>
         </w:rPr>
       </w:pPr>
-      <w:bookmarkStart w:id="13" w:name="_Toc446068904"/>
+      <w:bookmarkStart w:id="10" w:name="_Toc446617687"/>
       <w:r>
         <w:rPr>
           <w:caps w:val="0"/>
@@ -3873,7 +3236,7 @@
         </w:rPr>
         <w:t>longlines</w:t>
       </w:r>
-      <w:bookmarkEnd w:id="13"/>
+      <w:bookmarkEnd w:id="10"/>
       <w:proofErr w:type="spellEnd"/>
     </w:p>
     <w:p>
@@ -3889,7 +3252,7 @@
           <w:lang w:val="es-ES" w:eastAsia="es-ES"/>
         </w:rPr>
         <w:drawing>
-          <wp:inline distT="0" distB="0" distL="0" distR="0" wp14:anchorId="4E55A239" wp14:editId="463D5254">
+          <wp:inline distT="0" distB="0" distL="0" distR="0" wp14:anchorId="39BED42B" wp14:editId="68DE480A">
             <wp:extent cx="5934075" cy="3467100"/>
             <wp:effectExtent l="0" t="0" r="9525" b="0"/>
             <wp:docPr id="9" name="Imagen 9"/>
@@ -3951,7 +3314,7 @@
           <w:lang w:val="es-ES" w:eastAsia="es-ES"/>
         </w:rPr>
         <w:drawing>
-          <wp:inline distT="0" distB="0" distL="0" distR="0" wp14:anchorId="398C3064" wp14:editId="522937EE">
+          <wp:inline distT="0" distB="0" distL="0" distR="0" wp14:anchorId="327EA058" wp14:editId="3EDA1B59">
             <wp:extent cx="5943600" cy="1438275"/>
             <wp:effectExtent l="0" t="0" r="0" b="9525"/>
             <wp:docPr id="7" name="Imagen 7"/>
@@ -4024,7 +3387,7 @@
           <w:lang w:val="es-ES"/>
         </w:rPr>
       </w:pPr>
-      <w:bookmarkStart w:id="14" w:name="_Toc446068905"/>
+      <w:bookmarkStart w:id="11" w:name="_Toc446617688"/>
       <w:r>
         <w:rPr>
           <w:caps w:val="0"/>
@@ -4059,7 +3422,7 @@
         </w:rPr>
         <w:t>stdin</w:t>
       </w:r>
-      <w:bookmarkEnd w:id="14"/>
+      <w:bookmarkEnd w:id="11"/>
       <w:proofErr w:type="spellEnd"/>
     </w:p>
     <w:p>
@@ -4096,7 +3459,7 @@
             <v:path o:extrusionok="f" gradientshapeok="t" o:connecttype="rect"/>
             <o:lock v:ext="edit" aspectratio="t"/>
           </v:shapetype>
-          <v:shape id="_x0000_i1025" type="#_x0000_t75" style="width:467.05pt;height:237.3pt">
+          <v:shape id="_x0000_i1025" type="#_x0000_t75" style="width:467.25pt;height:237pt">
             <v:imagedata r:id="rId15" o:title="longlinesfile"/>
           </v:shape>
         </w:pict>
@@ -4115,7 +3478,7 @@
           <w:lang w:val="es-ES"/>
         </w:rPr>
       </w:pPr>
-      <w:bookmarkStart w:id="15" w:name="_Toc446068906"/>
+      <w:bookmarkStart w:id="12" w:name="_Toc446617689"/>
       <w:r>
         <w:rPr>
           <w:lang w:val="es-ES"/>
@@ -4123,7 +3486,7 @@
         <w:lastRenderedPageBreak/>
         <w:t>Comentarios personales</w:t>
       </w:r>
-      <w:bookmarkEnd w:id="15"/>
+      <w:bookmarkEnd w:id="12"/>
     </w:p>
     <w:p>
       <w:pPr>
@@ -4140,7 +3503,7 @@
           <w:lang w:val="es-ES"/>
         </w:rPr>
       </w:pPr>
-      <w:bookmarkStart w:id="16" w:name="_Toc446068907"/>
+      <w:bookmarkStart w:id="13" w:name="_Toc446617690"/>
       <w:r>
         <w:rPr>
           <w:caps w:val="0"/>
@@ -4155,7 +3518,7 @@
         </w:rPr>
         <w:t xml:space="preserve"> y decisiones tomadas</w:t>
       </w:r>
-      <w:bookmarkEnd w:id="16"/>
+      <w:bookmarkEnd w:id="13"/>
     </w:p>
     <w:p>
       <w:pPr>
@@ -4469,7 +3832,7 @@
             <w:noProof/>
             <w:lang w:val="es-ES"/>
           </w:rPr>
-          <w:t>9</w:t>
+          <w:t>8</w:t>
         </w:r>
         <w:r>
           <w:fldChar w:fldCharType="end"/>
@@ -6293,7 +5656,7 @@
 </file>
 
 <file path=customXml/itemProps3.xml><?xml version="1.0" encoding="utf-8"?>
-<ds:datastoreItem xmlns:ds="http://schemas.openxmlformats.org/officeDocument/2006/customXml" ds:itemID="{49A70BFD-E706-4E9C-AE07-9664AE32131B}">
+<ds:datastoreItem xmlns:ds="http://schemas.openxmlformats.org/officeDocument/2006/customXml" ds:itemID="{D62672AC-D6B9-413E-A0B8-D823DFE8BC51}">
   <ds:schemaRefs>
     <ds:schemaRef ds:uri="http://schemas.openxmlformats.org/officeDocument/2006/bibliography"/>
   </ds:schemaRefs>

</xml_diff>